<commit_message>
img tag to fully override defaults
</commit_message>
<xml_diff>
--- a/testrefs/def_figtab_opts.docx
+++ b/testrefs/def_figtab_opts.docx
@@ -60,44 +60,7 @@
           </w:tcPr>
           <w:p>
             <w:r>
-              <w:drawing>
-                <wp:inline xmlns:a="http://schemas.openxmlformats.org/drawingml/2006/main" xmlns:pic="http://schemas.openxmlformats.org/drawingml/2006/picture">
-                  <wp:extent cx="2743200" cy="3673929"/>
-                  <wp:effectExtent l="12700" t="12700" r="12700" b="12700"/>
-                  <wp:docPr id="1" name="Picture 1"/>
-                  <wp:cNvGraphicFramePr>
-                    <a:graphicFrameLocks noChangeAspect="1"/>
-                  </wp:cNvGraphicFramePr>
-                  <a:graphic>
-                    <a:graphicData uri="http://schemas.openxmlformats.org/drawingml/2006/picture">
-                      <pic:pic>
-                        <pic:nvPicPr>
-                          <pic:cNvPr id="0" name="teh_tarik.png"/>
-                          <pic:cNvPicPr/>
-                        </pic:nvPicPr>
-                        <pic:blipFill>
-                          <a:blip r:embed="rId9"/>
-                          <a:stretch>
-                            <a:fillRect/>
-                          </a:stretch>
-                        </pic:blipFill>
-                        <pic:spPr>
-                          <a:xfrm>
-                            <a:off x="0" y="0"/>
-                            <a:ext cx="2743200" cy="3673929"/>
-                          </a:xfrm>
-                          <a:prstGeom prst="rect"/>
-                          <a:ln w="12700">
-                            <a:solidFill>
-                              <a:srgbClr val="000000"/>
-                            </a:solidFill>
-                          </a:ln>
-                        </pic:spPr>
-                      </pic:pic>
-                    </a:graphicData>
-                  </a:graphic>
-                </wp:inline>
-              </w:drawing>
+              <w:t>asd</w:t>
             </w:r>
           </w:p>
         </w:tc>
@@ -119,44 +82,7 @@
           </w:tcPr>
           <w:p>
             <w:r>
-              <w:drawing>
-                <wp:inline xmlns:a="http://schemas.openxmlformats.org/drawingml/2006/main" xmlns:pic="http://schemas.openxmlformats.org/drawingml/2006/picture">
-                  <wp:extent cx="1828800" cy="2449286"/>
-                  <wp:effectExtent l="12700" t="12700" r="12700" b="12700"/>
-                  <wp:docPr id="2" name="Picture 2"/>
-                  <wp:cNvGraphicFramePr>
-                    <a:graphicFrameLocks noChangeAspect="1"/>
-                  </wp:cNvGraphicFramePr>
-                  <a:graphic>
-                    <a:graphicData uri="http://schemas.openxmlformats.org/drawingml/2006/picture">
-                      <pic:pic>
-                        <pic:nvPicPr>
-                          <pic:cNvPr id="0" name="teh_tarik.png"/>
-                          <pic:cNvPicPr/>
-                        </pic:nvPicPr>
-                        <pic:blipFill>
-                          <a:blip r:embed="rId9"/>
-                          <a:stretch>
-                            <a:fillRect/>
-                          </a:stretch>
-                        </pic:blipFill>
-                        <pic:spPr>
-                          <a:xfrm>
-                            <a:off x="0" y="0"/>
-                            <a:ext cx="1828800" cy="2449286"/>
-                          </a:xfrm>
-                          <a:prstGeom prst="rect"/>
-                          <a:ln w="12700">
-                            <a:solidFill>
-                              <a:srgbClr val="000000"/>
-                            </a:solidFill>
-                          </a:ln>
-                        </pic:spPr>
-                      </pic:pic>
-                    </a:graphicData>
-                  </a:graphic>
-                </wp:inline>
-              </w:drawing>
+              <w:t>ghi</w:t>
             </w:r>
           </w:p>
         </w:tc>
@@ -245,6 +171,103 @@
         </w:tc>
       </w:tr>
     </w:tbl>
+    <w:p>
+      <w:pPr>
+        <w:pStyle w:val="Heading1"/>
+      </w:pPr>
+      <w:r>
+        <w:t>Images</w:t>
+      </w:r>
+    </w:p>
+    <w:p>
+      <w:r>
+        <w:t>This image uses default (black border, img default width)</w:t>
+      </w:r>
+    </w:p>
+    <w:p>
+      <w:r>
+        <w:drawing>
+          <wp:inline xmlns:a="http://schemas.openxmlformats.org/drawingml/2006/main" xmlns:pic="http://schemas.openxmlformats.org/drawingml/2006/picture">
+            <wp:extent cx="2743200" cy="3673929"/>
+            <wp:effectExtent l="12700" t="12700" r="12700" b="12700"/>
+            <wp:docPr id="1" name="Picture 1"/>
+            <wp:cNvGraphicFramePr>
+              <a:graphicFrameLocks noChangeAspect="1"/>
+            </wp:cNvGraphicFramePr>
+            <a:graphic>
+              <a:graphicData uri="http://schemas.openxmlformats.org/drawingml/2006/picture">
+                <pic:pic>
+                  <pic:nvPicPr>
+                    <pic:cNvPr id="0" name="teh_tarik.png"/>
+                    <pic:cNvPicPr/>
+                  </pic:nvPicPr>
+                  <pic:blipFill>
+                    <a:blip r:embed="rId9"/>
+                    <a:stretch>
+                      <a:fillRect/>
+                    </a:stretch>
+                  </pic:blipFill>
+                  <pic:spPr>
+                    <a:xfrm>
+                      <a:off x="0" y="0"/>
+                      <a:ext cx="2743200" cy="3673929"/>
+                    </a:xfrm>
+                    <a:prstGeom prst="rect"/>
+                    <a:ln w="12700">
+                      <a:solidFill>
+                        <a:srgbClr val="000000"/>
+                      </a:solidFill>
+                    </a:ln>
+                  </pic:spPr>
+                </pic:pic>
+              </a:graphicData>
+            </a:graphic>
+          </wp:inline>
+        </w:drawing>
+      </w:r>
+    </w:p>
+    <w:p>
+      <w:r>
+        <w:t>This image uses overriden formatting (no border, 2 inch width)</w:t>
+      </w:r>
+    </w:p>
+    <w:p>
+      <w:r>
+        <w:drawing>
+          <wp:inline xmlns:a="http://schemas.openxmlformats.org/drawingml/2006/main" xmlns:pic="http://schemas.openxmlformats.org/drawingml/2006/picture">
+            <wp:extent cx="1828800" cy="2449286"/>
+            <wp:effectExtent l="12700" t="12700" r="12700" b="12700"/>
+            <wp:docPr id="2" name="Picture 2"/>
+            <wp:cNvGraphicFramePr>
+              <a:graphicFrameLocks noChangeAspect="1"/>
+            </wp:cNvGraphicFramePr>
+            <a:graphic>
+              <a:graphicData uri="http://schemas.openxmlformats.org/drawingml/2006/picture">
+                <pic:pic>
+                  <pic:nvPicPr>
+                    <pic:cNvPr id="0" name="teh_tarik.png"/>
+                    <pic:cNvPicPr/>
+                  </pic:nvPicPr>
+                  <pic:blipFill>
+                    <a:blip r:embed="rId9"/>
+                    <a:stretch>
+                      <a:fillRect/>
+                    </a:stretch>
+                  </pic:blipFill>
+                  <pic:spPr>
+                    <a:xfrm>
+                      <a:off x="0" y="0"/>
+                      <a:ext cx="1828800" cy="2449286"/>
+                    </a:xfrm>
+                    <a:prstGeom prst="rect"/>
+                  </pic:spPr>
+                </pic:pic>
+              </a:graphicData>
+            </a:graphic>
+          </wp:inline>
+        </w:drawing>
+      </w:r>
+    </w:p>
     <w:sectPr>
       <w:pgSz w:w="12240" w:h="15840"/>
       <w:pgMar w:top="1440" w:right="1800" w:bottom="1440" w:left="1800" w:header="720" w:footer="720" w:gutter="0"/>

</xml_diff>